<commit_message>
Cleaned up old files on frontend, started home design on frontend (hard WIP), setup template structure for workouts on backend, updated progress log some
</commit_message>
<xml_diff>
--- a/ProgressLog.docx
+++ b/ProgressLog.docx
@@ -3,18 +3,360 @@
 <w:document xmlns:wpc="http://schemas.microsoft.com/office/word/2010/wordprocessingCanvas" xmlns:cx="http://schemas.microsoft.com/office/drawing/2014/chartex" xmlns:cx1="http://schemas.microsoft.com/office/drawing/2015/9/8/chartex" xmlns:cx2="http://schemas.microsoft.com/office/drawing/2015/10/21/chartex" xmlns:cx3="http://schemas.microsoft.com/office/drawing/2016/5/9/chartex" xmlns:cx4="http://schemas.microsoft.com/office/drawing/2016/5/10/chartex" xmlns:cx5="http://schemas.microsoft.com/office/drawing/2016/5/11/chartex" xmlns:cx6="http://schemas.microsoft.com/office/drawing/2016/5/12/chartex" xmlns:cx7="http://schemas.microsoft.com/office/drawing/2016/5/13/chartex" xmlns:cx8="http://schemas.microsoft.com/office/drawing/2016/5/14/chartex" xmlns:mc="http://schemas.openxmlformats.org/markup-compatibility/2006" xmlns:aink="http://schemas.microsoft.com/office/drawing/2016/ink" xmlns:am3d="http://schemas.microsoft.com/office/drawing/2017/model3d" xmlns:o="urn:schemas-microsoft-com:office:office" xmlns:oel="http://schemas.microsoft.com/office/2019/extlst" xmlns:r="http://schemas.openxmlformats.org/officeDocument/2006/relationships" xmlns:m="http://schemas.openxmlformats.org/officeDocument/2006/math" xmlns:v="urn:schemas-microsoft-com:vml" xmlns:wp14="http://schemas.microsoft.com/office/word/2010/wordprocessingDrawing" xmlns:wp="http://schemas.openxmlformats.org/drawingml/2006/wordprocessingDrawing" xmlns:w10="urn:schemas-microsoft-com:office:word" xmlns:w="http://schemas.openxmlformats.org/wordprocessingml/2006/main" xmlns:w14="http://schemas.microsoft.com/office/word/2010/wordml" xmlns:w15="http://schemas.microsoft.com/office/word/2012/wordml" xmlns:w16cex="http://schemas.microsoft.com/office/word/2018/wordml/cex" xmlns:w16cid="http://schemas.microsoft.com/office/word/2016/wordml/cid" xmlns:w16="http://schemas.microsoft.com/office/word/2018/wordml" xmlns:w16du="http://schemas.microsoft.com/office/word/2023/wordml/word16du" xmlns:w16sdtdh="http://schemas.microsoft.com/office/word/2020/wordml/sdtdatahash" xmlns:w16sdtfl="http://schemas.microsoft.com/office/word/2024/wordml/sdtformatlock" xmlns:w16se="http://schemas.microsoft.com/office/word/2015/wordml/symex" xmlns:wpg="http://schemas.microsoft.com/office/word/2010/wordprocessingGroup" xmlns:wpi="http://schemas.microsoft.com/office/word/2010/wordprocessingInk" xmlns:wne="http://schemas.microsoft.com/office/word/2006/wordml" xmlns:wps="http://schemas.microsoft.com/office/word/2010/wordprocessingShape" mc:Ignorable="w14 w15 w16se w16cid w16 w16cex w16sdtdh w16sdtfl w16du wp14">
   <w:body>
     <w:p>
-      <w:r>
+      <w:pPr>
+        <w:pStyle w:val="Title"/>
+      </w:pPr>
+      <w:r>
+        <w:t>Gym App documentation and Development log</w:t>
+      </w:r>
+    </w:p>
+    <w:p/>
+    <w:p>
+      <w:pPr>
+        <w:pStyle w:val="Heading1"/>
+      </w:pPr>
+      <w:r>
+        <w:t>Introduction</w:t>
+      </w:r>
+    </w:p>
+    <w:p>
+      <w:r>
+        <w:t xml:space="preserve">I started this log to track notes on where I left off, what I have left to do, and how my app works. I will update this document as I go along building my app so I can document this progress and keep myself accountable. This might not be the most organized document, but I will start with taking notes on my app so with rising grad </w:t>
+      </w:r>
+      <w:proofErr w:type="gramStart"/>
+      <w:r>
+        <w:t>school work</w:t>
+      </w:r>
+      <w:proofErr w:type="gramEnd"/>
+      <w:r>
+        <w:t xml:space="preserve">, I can come back and hit the ground running without a lot of re-learning my </w:t>
+      </w:r>
+      <w:r>
+        <w:t xml:space="preserve">app. For this </w:t>
+      </w:r>
+      <w:proofErr w:type="gramStart"/>
+      <w:r>
+        <w:t>reason</w:t>
+      </w:r>
+      <w:proofErr w:type="gramEnd"/>
+      <w:r>
+        <w:t xml:space="preserve"> each progress week might not be linear/contiguous, but slow and steady wins the race.</w:t>
+      </w:r>
+    </w:p>
+    <w:p>
+      <w:pPr>
+        <w:pStyle w:val="Heading1"/>
+      </w:pPr>
+      <w:r>
+        <w:t xml:space="preserve">Notes on how this works, since </w:t>
+      </w:r>
+      <w:proofErr w:type="spellStart"/>
+      <w:proofErr w:type="gramStart"/>
+      <w:r>
+        <w:t>its</w:t>
+      </w:r>
+      <w:proofErr w:type="spellEnd"/>
+      <w:proofErr w:type="gramEnd"/>
+      <w:r>
+        <w:t xml:space="preserve"> been a while</w:t>
+      </w:r>
+    </w:p>
+    <w:p>
+      <w:pPr>
+        <w:pStyle w:val="ListParagraph"/>
+        <w:numPr>
+          <w:ilvl w:val="0"/>
+          <w:numId w:val="3"/>
+        </w:numPr>
+      </w:pPr>
+      <w:r>
+        <w:t>All frontend logic auth is handled via utils/</w:t>
+      </w:r>
+      <w:proofErr w:type="spellStart"/>
+      <w:r>
+        <w:t>AuthProvider</w:t>
+      </w:r>
+      <w:proofErr w:type="spellEnd"/>
+      <w:r>
+        <w:t xml:space="preserve"> and utils/</w:t>
+      </w:r>
+      <w:proofErr w:type="spellStart"/>
+      <w:r>
+        <w:t>AxiosInterceptorHandler</w:t>
+      </w:r>
+      <w:proofErr w:type="spellEnd"/>
+    </w:p>
+    <w:p>
+      <w:pPr>
+        <w:pStyle w:val="ListParagraph"/>
+        <w:numPr>
+          <w:ilvl w:val="1"/>
+          <w:numId w:val="3"/>
+        </w:numPr>
+      </w:pPr>
+      <w:proofErr w:type="spellStart"/>
+      <w:r>
+        <w:t>AuthProvider</w:t>
+      </w:r>
+      <w:proofErr w:type="spellEnd"/>
+      <w:r>
+        <w:t xml:space="preserve"> wraps our entire app and returns </w:t>
+      </w:r>
+      <w:proofErr w:type="spellStart"/>
+      <w:r>
+        <w:t>loggedIn</w:t>
+      </w:r>
+      <w:proofErr w:type="spellEnd"/>
+      <w:r>
+        <w:t xml:space="preserve"> state value prop so our entire app can access it globally (via prop drilling technically)</w:t>
+      </w:r>
+    </w:p>
+    <w:p/>
+    <w:p>
+      <w:pPr>
+        <w:pStyle w:val="ListParagraph"/>
+        <w:numPr>
+          <w:ilvl w:val="1"/>
+          <w:numId w:val="3"/>
+        </w:numPr>
+      </w:pPr>
+      <w:proofErr w:type="spellStart"/>
+      <w:r>
+        <w:t>AxiosInterceptorHandler</w:t>
+      </w:r>
+      <w:proofErr w:type="spellEnd"/>
+      <w:r>
+        <w:t xml:space="preserve"> uses </w:t>
+      </w:r>
+      <w:proofErr w:type="spellStart"/>
+      <w:r>
+        <w:t>AuthProvider</w:t>
+      </w:r>
+      <w:proofErr w:type="spellEnd"/>
+      <w:r>
+        <w:t xml:space="preserve"> to set login status and handle if we’re </w:t>
+      </w:r>
+      <w:proofErr w:type="spellStart"/>
+      <w:r>
+        <w:t>authed</w:t>
+      </w:r>
+      <w:proofErr w:type="spellEnd"/>
+      <w:r>
+        <w:t xml:space="preserve"> or not. It handles all logic involving JWT tokens when calling something. </w:t>
+      </w:r>
+    </w:p>
+    <w:p>
+      <w:pPr>
+        <w:pStyle w:val="ListParagraph"/>
+        <w:numPr>
+          <w:ilvl w:val="2"/>
+          <w:numId w:val="3"/>
+        </w:numPr>
+      </w:pPr>
+      <w:r>
+        <w:t xml:space="preserve">instance uses request/response interceptors to attach tokens to every request made to backend, handle invalid cases and attempt to refresh, or sign out. </w:t>
+      </w:r>
+    </w:p>
+    <w:p>
+      <w:pPr>
+        <w:pStyle w:val="ListParagraph"/>
+        <w:numPr>
+          <w:ilvl w:val="2"/>
+          <w:numId w:val="3"/>
+        </w:numPr>
+      </w:pPr>
+      <w:proofErr w:type="spellStart"/>
+      <w:r>
+        <w:t>authInstance</w:t>
+      </w:r>
+      <w:proofErr w:type="spellEnd"/>
+      <w:r>
+        <w:t xml:space="preserve"> handles edge case for our initial login logic so we can get/set our tokens and whatnot</w:t>
+      </w:r>
+    </w:p>
+    <w:p/>
+    <w:p>
+      <w:pPr>
+        <w:pStyle w:val="ListParagraph"/>
+        <w:numPr>
+          <w:ilvl w:val="0"/>
+          <w:numId w:val="3"/>
+        </w:numPr>
+      </w:pPr>
+      <w:r>
+        <w:t>General Backend structure and authentication</w:t>
+      </w:r>
+    </w:p>
+    <w:p>
+      <w:pPr>
+        <w:pStyle w:val="ListParagraph"/>
+        <w:numPr>
+          <w:ilvl w:val="1"/>
+          <w:numId w:val="3"/>
+        </w:numPr>
+      </w:pPr>
+      <w:r>
+        <w:t>Backend follows a controller/service/route architecture</w:t>
+      </w:r>
+      <w:r>
+        <w:t xml:space="preserve">. The route calls the controller, which handles the input </w:t>
+      </w:r>
+      <w:proofErr w:type="spellStart"/>
+      <w:r>
+        <w:t>json</w:t>
+      </w:r>
+      <w:proofErr w:type="spellEnd"/>
+      <w:r>
+        <w:t xml:space="preserve"> data and makes sure certain fields that are required are present. The controller then calls the service which </w:t>
+      </w:r>
+      <w:proofErr w:type="gramStart"/>
+      <w:r>
+        <w:t>is in charge of</w:t>
+      </w:r>
+      <w:proofErr w:type="gramEnd"/>
+      <w:r>
+        <w:t xml:space="preserve"> </w:t>
+      </w:r>
+      <w:proofErr w:type="gramStart"/>
+      <w:r>
+        <w:t>actually making</w:t>
+      </w:r>
+      <w:proofErr w:type="gramEnd"/>
+      <w:r>
+        <w:t xml:space="preserve"> the database calls and the processing logic. This </w:t>
+      </w:r>
+      <w:r>
+        <w:lastRenderedPageBreak/>
+        <w:t>data is returned to the controller, which then returns the appropriate https status code according to the success</w:t>
+      </w:r>
+    </w:p>
+    <w:p>
+      <w:r>
+        <w:t xml:space="preserve"> </w:t>
+      </w:r>
+    </w:p>
+    <w:p>
+      <w:pPr>
+        <w:pStyle w:val="ListParagraph"/>
+        <w:numPr>
+          <w:ilvl w:val="1"/>
+          <w:numId w:val="3"/>
+        </w:numPr>
+      </w:pPr>
+      <w:r>
+        <w:t xml:space="preserve">Routing starts at index.js and has routes for /Auth, /Workout, /Nutrition. </w:t>
+      </w:r>
+    </w:p>
+    <w:p>
+      <w:pPr>
+        <w:pStyle w:val="ListParagraph"/>
+        <w:numPr>
+          <w:ilvl w:val="2"/>
+          <w:numId w:val="3"/>
+        </w:numPr>
+      </w:pPr>
+      <w:r>
+        <w:t>Auth has a middleware called verify token which simply returns if token is valid or not. Our frontend handles what endpoint to call if it isn’t. Like usual, we have a /login endpoint and a /register endpoint that handle tokens accordingly. Most/All Endpoints for /Auth and /Workout will need a valid token</w:t>
+      </w:r>
+    </w:p>
+    <w:p>
+      <w:pPr>
+        <w:pStyle w:val="ListParagraph"/>
+        <w:numPr>
+          <w:ilvl w:val="2"/>
+          <w:numId w:val="3"/>
+        </w:numPr>
+      </w:pPr>
+      <w:r>
+        <w:t xml:space="preserve">We have endpoints for creating a workout for a user and creating a set for a workout (including reps). For each set we also allow a note to be provided. </w:t>
+      </w:r>
+    </w:p>
+    <w:p>
+      <w:pPr>
+        <w:pStyle w:val="ListParagraph"/>
+        <w:numPr>
+          <w:ilvl w:val="2"/>
+          <w:numId w:val="3"/>
+        </w:numPr>
+      </w:pPr>
+      <w:r>
+        <w:t>/Workout endpoints.</w:t>
+      </w:r>
+    </w:p>
+    <w:p/>
+    <w:p/>
+    <w:p/>
+    <w:p>
+      <w:pPr>
+        <w:pStyle w:val="ListParagraph"/>
+        <w:numPr>
+          <w:ilvl w:val="0"/>
+          <w:numId w:val="3"/>
+        </w:numPr>
+      </w:pPr>
+      <w:r>
+        <w:t>Expo Router Navigation</w:t>
+      </w:r>
+      <w:r>
+        <w:t xml:space="preserve"> starts in app/_</w:t>
+      </w:r>
+      <w:proofErr w:type="spellStart"/>
+      <w:r>
+        <w:t>layout.tsx</w:t>
+      </w:r>
+      <w:proofErr w:type="spellEnd"/>
+      <w:r>
+        <w:t xml:space="preserve"> and renders login. If user is valid (checked in login page via above </w:t>
+      </w:r>
+      <w:proofErr w:type="spellStart"/>
+      <w:r>
+        <w:t>authProvider</w:t>
+      </w:r>
+      <w:proofErr w:type="spellEnd"/>
+      <w:r>
+        <w:t xml:space="preserve">), we navigate to app/(protected)/_layout. By </w:t>
+      </w:r>
+      <w:proofErr w:type="gramStart"/>
+      <w:r>
+        <w:t>default</w:t>
+      </w:r>
+      <w:proofErr w:type="gramEnd"/>
+      <w:r>
+        <w:t xml:space="preserve"> it renders the Home page.</w:t>
+      </w:r>
+    </w:p>
+    <w:p>
+      <w:pPr>
         <w:rPr>
           <w:b/>
           <w:bCs/>
         </w:rPr>
-        <w:t>Progress Summary</w:t>
-      </w:r>
-      <w:r>
+      </w:pPr>
+    </w:p>
+    <w:p>
+      <w:pPr>
         <w:rPr>
           <w:b/>
           <w:bCs/>
         </w:rPr>
+      </w:pPr>
+    </w:p>
+    <w:p>
+      <w:pPr>
+        <w:rPr>
+          <w:b/>
+          <w:bCs/>
+        </w:rPr>
+      </w:pPr>
+    </w:p>
+    <w:p>
+      <w:pPr>
+        <w:pStyle w:val="Heading1"/>
+      </w:pPr>
+      <w:r>
+        <w:t>Progress Summary</w:t>
+      </w:r>
+      <w:r>
         <w:t xml:space="preserve"> (Week of 8/3)</w:t>
       </w:r>
     </w:p>
@@ -120,6 +462,7 @@
           <w:b/>
           <w:bCs/>
         </w:rPr>
+        <w:lastRenderedPageBreak/>
         <w:t>Frontend</w:t>
       </w:r>
     </w:p>
@@ -325,7 +668,7 @@
     <w:p>
       <w:r>
         <w:pict w14:anchorId="2777D88F">
-          <v:rect id="_x0000_i1031" style="width:0;height:1.5pt" o:hralign="center" o:hrstd="t" o:hr="t" fillcolor="#a0a0a0" stroked="f"/>
+          <v:rect id="_x0000_i1025" style="width:0;height:1.5pt" o:hralign="center" o:hrstd="t" o:hr="t" fillcolor="#a0a0a0" stroked="f"/>
         </w:pict>
       </w:r>
     </w:p>
@@ -415,8 +758,21 @@
         </w:numPr>
       </w:pPr>
       <w:r>
-        <w:lastRenderedPageBreak/>
         <w:t>Refreshing tokens when expired.</w:t>
+      </w:r>
+    </w:p>
+    <w:p>
+      <w:pPr>
+        <w:pStyle w:val="Heading1"/>
+      </w:pPr>
+      <w:r>
+        <w:t xml:space="preserve">Progress Summary (Week of </w:t>
+      </w:r>
+      <w:r>
+        <w:t>10/19</w:t>
+      </w:r>
+      <w:r>
+        <w:t>)</w:t>
       </w:r>
     </w:p>
     <w:p/>
@@ -582,6 +938,95 @@
     </w:lvl>
   </w:abstractNum>
   <w:abstractNum w:abstractNumId="1" w15:restartNumberingAfterBreak="0">
+    <w:nsid w:val="440D7012"/>
+    <w:multiLevelType w:val="hybridMultilevel"/>
+    <w:tmpl w:val="55201B98"/>
+    <w:lvl w:ilvl="0" w:tplc="04090011">
+      <w:start w:val="1"/>
+      <w:numFmt w:val="decimal"/>
+      <w:lvlText w:val="%1)"/>
+      <w:lvlJc w:val="left"/>
+      <w:pPr>
+        <w:ind w:left="720" w:hanging="360"/>
+      </w:pPr>
+      <w:rPr>
+        <w:rFonts w:hint="default"/>
+      </w:rPr>
+    </w:lvl>
+    <w:lvl w:ilvl="1" w:tplc="04090019">
+      <w:start w:val="1"/>
+      <w:numFmt w:val="lowerLetter"/>
+      <w:lvlText w:val="%2."/>
+      <w:lvlJc w:val="left"/>
+      <w:pPr>
+        <w:ind w:left="1440" w:hanging="360"/>
+      </w:pPr>
+    </w:lvl>
+    <w:lvl w:ilvl="2" w:tplc="0409001B">
+      <w:start w:val="1"/>
+      <w:numFmt w:val="lowerRoman"/>
+      <w:lvlText w:val="%3."/>
+      <w:lvlJc w:val="right"/>
+      <w:pPr>
+        <w:ind w:left="2160" w:hanging="180"/>
+      </w:pPr>
+    </w:lvl>
+    <w:lvl w:ilvl="3" w:tplc="0409000F" w:tentative="1">
+      <w:start w:val="1"/>
+      <w:numFmt w:val="decimal"/>
+      <w:lvlText w:val="%4."/>
+      <w:lvlJc w:val="left"/>
+      <w:pPr>
+        <w:ind w:left="2880" w:hanging="360"/>
+      </w:pPr>
+    </w:lvl>
+    <w:lvl w:ilvl="4" w:tplc="04090019" w:tentative="1">
+      <w:start w:val="1"/>
+      <w:numFmt w:val="lowerLetter"/>
+      <w:lvlText w:val="%5."/>
+      <w:lvlJc w:val="left"/>
+      <w:pPr>
+        <w:ind w:left="3600" w:hanging="360"/>
+      </w:pPr>
+    </w:lvl>
+    <w:lvl w:ilvl="5" w:tplc="0409001B" w:tentative="1">
+      <w:start w:val="1"/>
+      <w:numFmt w:val="lowerRoman"/>
+      <w:lvlText w:val="%6."/>
+      <w:lvlJc w:val="right"/>
+      <w:pPr>
+        <w:ind w:left="4320" w:hanging="180"/>
+      </w:pPr>
+    </w:lvl>
+    <w:lvl w:ilvl="6" w:tplc="0409000F" w:tentative="1">
+      <w:start w:val="1"/>
+      <w:numFmt w:val="decimal"/>
+      <w:lvlText w:val="%7."/>
+      <w:lvlJc w:val="left"/>
+      <w:pPr>
+        <w:ind w:left="5040" w:hanging="360"/>
+      </w:pPr>
+    </w:lvl>
+    <w:lvl w:ilvl="7" w:tplc="04090019" w:tentative="1">
+      <w:start w:val="1"/>
+      <w:numFmt w:val="lowerLetter"/>
+      <w:lvlText w:val="%8."/>
+      <w:lvlJc w:val="left"/>
+      <w:pPr>
+        <w:ind w:left="5760" w:hanging="360"/>
+      </w:pPr>
+    </w:lvl>
+    <w:lvl w:ilvl="8" w:tplc="0409001B" w:tentative="1">
+      <w:start w:val="1"/>
+      <w:numFmt w:val="lowerRoman"/>
+      <w:lvlText w:val="%9."/>
+      <w:lvlJc w:val="right"/>
+      <w:pPr>
+        <w:ind w:left="6480" w:hanging="180"/>
+      </w:pPr>
+    </w:lvl>
+  </w:abstractNum>
+  <w:abstractNum w:abstractNumId="2" w15:restartNumberingAfterBreak="0">
     <w:nsid w:val="568618D2"/>
     <w:multiLevelType w:val="multilevel"/>
     <w:tmpl w:val="BB82E000"/>
@@ -734,6 +1179,9 @@
     <w:abstractNumId w:val="0"/>
   </w:num>
   <w:num w:numId="2" w16cid:durableId="1879198491">
+    <w:abstractNumId w:val="2"/>
+  </w:num>
+  <w:num w:numId="3" w16cid:durableId="507672988">
     <w:abstractNumId w:val="1"/>
   </w:num>
 </w:numbering>
@@ -1342,6 +1790,7 @@
   <w:style w:type="character" w:default="1" w:styleId="DefaultParagraphFont">
     <w:name w:val="Default Paragraph Font"/>
     <w:uiPriority w:val="1"/>
+    <w:semiHidden/>
     <w:unhideWhenUsed/>
   </w:style>
   <w:style w:type="table" w:default="1" w:styleId="TableNormal">

</xml_diff>